<commit_message>
Alternate branch created. Modified dansk.txt and swifr.docx
</commit_message>
<xml_diff>
--- a/swift.docx
+++ b/swift.docx
@@ -4,7 +4,13 @@
   <w:body>
     <w:p>
       <w:r>
-        <w:t>This is a Microsoft word document.</w:t>
+        <w:t xml:space="preserve">This is a Microsoft word document.  </w:t>
+      </w:r>
+      <w:r>
+        <w:rPr>
+          <w:color w:val="C00000"/>
+        </w:rPr>
+        <w:t>(This is a change – Version for branch alternate)</w:t>
       </w:r>
     </w:p>
     <w:p>
@@ -1176,6 +1182,7 @@
     <w:name w:val="Normal (Web)"/>
     <w:basedOn w:val="Normal"/>
     <w:uiPriority w:val="99"/>
+    <w:semiHidden/>
     <w:unhideWhenUsed/>
     <w:rsid w:val="00AC6414"/>
     <w:pPr>

</xml_diff>

<commit_message>
Edited dansk.txt and main.docx added and renamed swift.docx
</commit_message>
<xml_diff>
--- a/swift.docx
+++ b/swift.docx
@@ -4,7 +4,25 @@
   <w:body>
     <w:p>
       <w:r>
-        <w:t>This is a Microsoft word document.</w:t>
+        <w:t xml:space="preserve">This is a Microsoft word document.  </w:t>
+      </w:r>
+      <w:r>
+        <w:rPr>
+          <w:color w:val="FF0000"/>
+        </w:rPr>
+        <w:t>(This is a change – Ve</w:t>
+      </w:r>
+      <w:r>
+        <w:rPr>
+          <w:color w:val="FF0000"/>
+        </w:rPr>
+        <w:t>rsion for main branch</w:t>
+      </w:r>
+      <w:r>
+        <w:rPr>
+          <w:color w:val="FF0000"/>
+        </w:rPr>
+        <w:t>)</w:t>
       </w:r>
     </w:p>
     <w:p>
@@ -1176,6 +1194,7 @@
     <w:name w:val="Normal (Web)"/>
     <w:basedOn w:val="Normal"/>
     <w:uiPriority w:val="99"/>
+    <w:semiHidden/>
     <w:unhideWhenUsed/>
     <w:rsid w:val="00AC6414"/>
     <w:pPr>

</xml_diff>